<commit_message>
BEM lesson word updated
</commit_message>
<xml_diff>
--- a/04_BEM/BEM_výklad/BEM vyklad.docx
+++ b/04_BEM/BEM_výklad/BEM vyklad.docx
@@ -21,78 +21,20 @@
           <w:lang w:val="en-GB"/>
         </w:rPr>
       </w:pPr>
-      <w:proofErr w:type="spellStart"/>
       <w:r>
         <w:rPr>
           <w:lang w:val="en-GB"/>
         </w:rPr>
-        <w:t>Vzniknul</w:t>
-      </w:r>
-      <w:proofErr w:type="spellEnd"/>
+        <w:t xml:space="preserve">Vzniknul v týmu v Yandexu (ruský google) </w:t>
+      </w:r>
+    </w:p>
+    <w:p>
       <w:r>
         <w:rPr>
           <w:lang w:val="en-GB"/>
         </w:rPr>
-        <w:t xml:space="preserve"> v </w:t>
-      </w:r>
-      <w:proofErr w:type="spellStart"/>
-      <w:r>
-        <w:rPr>
-          <w:lang w:val="en-GB"/>
-        </w:rPr>
-        <w:t>týmu</w:t>
-      </w:r>
-      <w:proofErr w:type="spellEnd"/>
-      <w:r>
-        <w:rPr>
-          <w:lang w:val="en-GB"/>
-        </w:rPr>
-        <w:t xml:space="preserve"> v </w:t>
-      </w:r>
-      <w:proofErr w:type="spellStart"/>
-      <w:r>
-        <w:rPr>
-          <w:lang w:val="en-GB"/>
-        </w:rPr>
-        <w:t>Yandexu</w:t>
-      </w:r>
-      <w:proofErr w:type="spellEnd"/>
-      <w:r>
-        <w:rPr>
-          <w:lang w:val="en-GB"/>
-        </w:rPr>
-        <w:t xml:space="preserve"> (</w:t>
-      </w:r>
-      <w:proofErr w:type="spellStart"/>
-      <w:r>
-        <w:rPr>
-          <w:lang w:val="en-GB"/>
-        </w:rPr>
-        <w:t>ruský</w:t>
-      </w:r>
-      <w:proofErr w:type="spellEnd"/>
-      <w:r>
-        <w:rPr>
-          <w:lang w:val="en-GB"/>
-        </w:rPr>
-        <w:t xml:space="preserve"> google) </w:t>
-      </w:r>
-    </w:p>
-    <w:p>
-      <w:r>
-        <w:rPr>
-          <w:lang w:val="en-GB"/>
-        </w:rPr>
-        <w:t xml:space="preserve">Block – </w:t>
-      </w:r>
-      <w:proofErr w:type="spellStart"/>
-      <w:r>
-        <w:rPr>
-          <w:lang w:val="en-GB"/>
-        </w:rPr>
-        <w:t>samostatn</w:t>
-      </w:r>
-      <w:proofErr w:type="spellEnd"/>
+        <w:t>Block – samostatn</w:t>
+      </w:r>
       <w:r>
         <w:t xml:space="preserve">á UI jednotka, která má sama o sobě význam </w:t>
       </w:r>
@@ -100,15 +42,7 @@
     <w:p>
       <w:r>
         <w:tab/>
-        <w:t xml:space="preserve">V html to bývá </w:t>
-      </w:r>
-      <w:proofErr w:type="spellStart"/>
-      <w:r>
-        <w:t>parent</w:t>
-      </w:r>
-      <w:proofErr w:type="spellEnd"/>
-      <w:r>
-        <w:t xml:space="preserve"> </w:t>
+        <w:t xml:space="preserve">V html to bývá parent </w:t>
       </w:r>
     </w:p>
     <w:p>
@@ -125,80 +59,36 @@
     <w:p>
       <w:r>
         <w:tab/>
-        <w:t xml:space="preserve">V html to jsou potomci – </w:t>
-      </w:r>
-      <w:proofErr w:type="gramStart"/>
-      <w:r>
-        <w:t>ne jen</w:t>
-      </w:r>
-      <w:proofErr w:type="gramEnd"/>
-      <w:r>
-        <w:t xml:space="preserve"> přímí potomci!!!</w:t>
-      </w:r>
-    </w:p>
-    <w:p>
-      <w:proofErr w:type="spellStart"/>
-      <w:r>
-        <w:t>Modifier</w:t>
-      </w:r>
-      <w:proofErr w:type="spellEnd"/>
-      <w:r>
-        <w:t xml:space="preserve"> – štítek, nebo přívlastek bloku nebo elementu, který mění nějakou jejich vlastnost nebo chování </w:t>
+        <w:t>V html to jsou potomci – ne jen přímí potomci!!!</w:t>
+      </w:r>
+    </w:p>
+    <w:p>
+      <w:r>
+        <w:t xml:space="preserve">Modifier – štítek, nebo přívlastek bloku nebo elementu, který mění nějakou jejich vlastnost nebo chování </w:t>
       </w:r>
     </w:p>
     <w:p>
       <w:r>
         <w:tab/>
-      </w:r>
-      <w:proofErr w:type="spellStart"/>
-      <w:r>
-        <w:t>Modifier</w:t>
-      </w:r>
-      <w:proofErr w:type="spellEnd"/>
-      <w:r>
-        <w:t xml:space="preserve"> mění UŽ existující element nebo </w:t>
-      </w:r>
-      <w:proofErr w:type="spellStart"/>
-      <w:r>
-        <w:t>block</w:t>
-      </w:r>
-      <w:proofErr w:type="spellEnd"/>
-      <w:r>
-        <w:t>. Proto prvek, který je modifikovaný musí mít třídu svojí PLUS třídu modifikátoru</w:t>
-      </w:r>
-    </w:p>
-    <w:p>
-      <w:proofErr w:type="spellStart"/>
-      <w:r>
-        <w:t>Bem</w:t>
-      </w:r>
-      <w:proofErr w:type="spellEnd"/>
-      <w:r>
-        <w:t xml:space="preserve"> dává </w:t>
-      </w:r>
-      <w:proofErr w:type="gramStart"/>
-      <w:r>
-        <w:t>smysl,  pokud</w:t>
-      </w:r>
-      <w:proofErr w:type="gramEnd"/>
-      <w:r>
-        <w:t xml:space="preserve"> máme složitější stránku nebo aplikaci s více stránkami, sekcemi atd. </w:t>
-      </w:r>
-    </w:p>
-    <w:p>
-      <w:r>
-        <w:t xml:space="preserve">Elementy v bloku se NEZANOŘUJÍ!! Vždy se jedná pouze o </w:t>
-      </w:r>
-      <w:proofErr w:type="spellStart"/>
-      <w:r>
-        <w:t>block</w:t>
-      </w:r>
-      <w:proofErr w:type="spellEnd"/>
-      <w:r>
-        <w:t xml:space="preserve"> a element </w:t>
+        <w:t>Modifier mění UŽ existující element nebo block. Proto prvek, který je modifikovaný musí mít třídu svojí PLUS třídu modifikátoru</w:t>
+      </w:r>
+    </w:p>
+    <w:p>
+      <w:r>
+        <w:t xml:space="preserve">Bem dává smysl,  pokud máme složitější stránku nebo aplikaci s více stránkami, sekcemi atd. </w:t>
+      </w:r>
+    </w:p>
+    <w:p>
+      <w:r>
+        <w:t xml:space="preserve">Elementy v bloku se NEZANOŘUJÍ!! Vždy se jedná pouze o block a element </w:t>
       </w:r>
     </w:p>
     <w:p/>
+    <w:p>
+      <w:r>
+        <w:t>Důvod proč jsou _ _ nebo - - je protože pokud je třída víceslovný název, oddělují se – nebo _ , spíš než hadí notace</w:t>
+      </w:r>
+    </w:p>
     <w:p>
       <w:r>
         <w:t xml:space="preserve">Proč? </w:t>
@@ -237,15 +127,7 @@
         </w:numPr>
       </w:pPr>
       <w:r>
-        <w:t xml:space="preserve">Rychle se </w:t>
-      </w:r>
-      <w:proofErr w:type="gramStart"/>
-      <w:r>
-        <w:t>zorientujeme</w:t>
-      </w:r>
-      <w:proofErr w:type="gramEnd"/>
-      <w:r>
-        <w:t xml:space="preserve"> jak na sobě prvky závisí </w:t>
+        <w:t xml:space="preserve">Rychle se zorientujeme jak na sobě prvky závisí </w:t>
       </w:r>
     </w:p>
     <w:p>
@@ -305,15 +187,7 @@
         </w:numPr>
       </w:pPr>
       <w:r>
-        <w:t xml:space="preserve">Není potřeba zbytečně vytvářet rodiče a obalové divy, pokud daný element je </w:t>
-      </w:r>
-      <w:proofErr w:type="spellStart"/>
-      <w:r>
-        <w:t>nastylovaný</w:t>
-      </w:r>
-      <w:proofErr w:type="spellEnd"/>
-      <w:r>
-        <w:t xml:space="preserve"> ve svém bloku </w:t>
+        <w:t xml:space="preserve">Není potřeba zbytečně vytvářet rodiče a obalové divy, pokud daný element je nastylovaný ve svém bloku </w:t>
       </w:r>
     </w:p>
     <w:sectPr>

</xml_diff>